<commit_message>
Added references, made fonts consistant
</commit_message>
<xml_diff>
--- a/MS Word Files/Muhammad Hassan Raza.docx
+++ b/MS Word Files/Muhammad Hassan Raza.docx
@@ -67,7 +67,11 @@
               <w:t xml:space="preserve">                          </w:t>
             </w:r>
             <w:r>
-              <w:t>+92 335 0706014</w:t>
+              <w:t xml:space="preserve">+92 335 </w:t>
+            </w:r>
+            <w:proofErr w:type="gramStart"/>
+            <w:r>
+              <w:t>0706014</w:t>
             </w:r>
             <w:r>
               <w:t xml:space="preserve"> </w:t>
@@ -81,6 +85,7 @@
               </w:rPr>
               <w:t></w:t>
             </w:r>
+            <w:proofErr w:type="gramEnd"/>
           </w:p>
           <w:p>
             <w:pPr>
@@ -241,7 +246,11 @@
               <w:t xml:space="preserve">                            </w:t>
             </w:r>
             <w:r>
-              <w:t xml:space="preserve">Lahore, Pakistan </w:t>
+              <w:t xml:space="preserve">Lahore, </w:t>
+            </w:r>
+            <w:proofErr w:type="gramStart"/>
+            <w:r>
+              <w:t xml:space="preserve">Pakistan </w:t>
             </w:r>
             <w:r>
               <w:t xml:space="preserve"> </w:t>
@@ -252,6 +261,7 @@
               </w:rPr>
               <w:t></w:t>
             </w:r>
+            <w:proofErr w:type="gramEnd"/>
           </w:p>
         </w:tc>
       </w:tr>
@@ -260,41 +270,6 @@
       <w:pPr>
         <w:spacing w:line="276" w:lineRule="auto"/>
       </w:pPr>
-    </w:p>
-    <w:p>
-      <w:pPr>
-        <w:spacing w:line="276" w:lineRule="auto"/>
-      </w:pPr>
-      <w:r>
-        <w:t>Software</w:t>
-      </w:r>
-      <w:r>
-        <w:t xml:space="preserve"> </w:t>
-      </w:r>
-      <w:r>
-        <w:t>E</w:t>
-      </w:r>
-      <w:r>
-        <w:t xml:space="preserve">ngineering student with multiple projects, as well as the determination to </w:t>
-      </w:r>
-      <w:r>
-        <w:t xml:space="preserve">always </w:t>
-      </w:r>
-      <w:r>
-        <w:t xml:space="preserve">learn </w:t>
-      </w:r>
-      <w:r>
-        <w:t>new tools and technologies to expand my skillset</w:t>
-      </w:r>
-      <w:r>
-        <w:t xml:space="preserve">. </w:t>
-      </w:r>
-      <w:r>
-        <w:t xml:space="preserve">I always look forward to complex programming projects </w:t>
-      </w:r>
-      <w:r>
-        <w:t xml:space="preserve">so I can spend my time breaking down the problem. </w:t>
-      </w:r>
     </w:p>
     <w:p>
       <w:pPr>
@@ -379,15 +354,15 @@
                 <w:szCs w:val="20"/>
               </w:rPr>
             </w:pPr>
-            <w:r>
-              <w:rPr>
-                <w:szCs w:val="20"/>
-              </w:rPr>
-              <w:t>Advanced English</w:t>
-            </w:r>
           </w:p>
+        </w:tc>
+        <w:tc>
+          <w:tcPr>
+            <w:tcW w:w="3445" w:type="dxa"/>
+          </w:tcPr>
           <w:p>
             <w:pPr>
+              <w:pStyle w:val="ListParagraph"/>
               <w:numPr>
                 <w:ilvl w:val="0"/>
                 <w:numId w:val="29"/>
@@ -401,7 +376,32 @@
               <w:rPr>
                 <w:szCs w:val="20"/>
               </w:rPr>
-              <w:t>Advanced Communication</w:t>
+              <w:t>Advanced</w:t>
+            </w:r>
+            <w:r>
+              <w:rPr>
+                <w:szCs w:val="20"/>
+              </w:rPr>
+              <w:t xml:space="preserve"> Java </w:t>
+            </w:r>
+          </w:p>
+          <w:p>
+            <w:pPr>
+              <w:pStyle w:val="ListParagraph"/>
+              <w:numPr>
+                <w:ilvl w:val="0"/>
+                <w:numId w:val="29"/>
+              </w:numPr>
+              <w:spacing w:line="276" w:lineRule="auto"/>
+              <w:rPr>
+                <w:szCs w:val="20"/>
+              </w:rPr>
+            </w:pPr>
+            <w:r>
+              <w:rPr>
+                <w:szCs w:val="20"/>
+              </w:rPr>
+              <w:t>Advanced Git</w:t>
             </w:r>
           </w:p>
         </w:tc>
@@ -425,74 +425,6 @@
               <w:rPr>
                 <w:szCs w:val="20"/>
               </w:rPr>
-              <w:t>Advanced</w:t>
-            </w:r>
-            <w:r>
-              <w:rPr>
-                <w:szCs w:val="20"/>
-              </w:rPr>
-              <w:t xml:space="preserve"> Java </w:t>
-            </w:r>
-          </w:p>
-          <w:p>
-            <w:pPr>
-              <w:pStyle w:val="ListParagraph"/>
-              <w:numPr>
-                <w:ilvl w:val="0"/>
-                <w:numId w:val="29"/>
-              </w:numPr>
-              <w:spacing w:line="276" w:lineRule="auto"/>
-              <w:rPr>
-                <w:szCs w:val="20"/>
-              </w:rPr>
-            </w:pPr>
-            <w:r>
-              <w:rPr>
-                <w:szCs w:val="20"/>
-              </w:rPr>
-              <w:t>Advanced Git</w:t>
-            </w:r>
-          </w:p>
-          <w:p>
-            <w:pPr>
-              <w:pStyle w:val="ListParagraph"/>
-              <w:numPr>
-                <w:ilvl w:val="0"/>
-                <w:numId w:val="29"/>
-              </w:numPr>
-              <w:spacing w:line="276" w:lineRule="auto"/>
-              <w:rPr>
-                <w:szCs w:val="20"/>
-              </w:rPr>
-            </w:pPr>
-            <w:r>
-              <w:rPr>
-                <w:szCs w:val="20"/>
-              </w:rPr>
-              <w:t>Intermediate JavaScript</w:t>
-            </w:r>
-          </w:p>
-        </w:tc>
-        <w:tc>
-          <w:tcPr>
-            <w:tcW w:w="3445" w:type="dxa"/>
-          </w:tcPr>
-          <w:p>
-            <w:pPr>
-              <w:pStyle w:val="ListParagraph"/>
-              <w:numPr>
-                <w:ilvl w:val="0"/>
-                <w:numId w:val="29"/>
-              </w:numPr>
-              <w:spacing w:line="276" w:lineRule="auto"/>
-              <w:rPr>
-                <w:szCs w:val="20"/>
-              </w:rPr>
-            </w:pPr>
-            <w:r>
-              <w:rPr>
-                <w:szCs w:val="20"/>
-              </w:rPr>
               <w:t>Intermediate Python</w:t>
             </w:r>
           </w:p>
@@ -512,48 +444,12 @@
               <w:rPr>
                 <w:szCs w:val="20"/>
               </w:rPr>
-              <w:t>Beginner</w:t>
-            </w:r>
-            <w:r>
-              <w:rPr>
-                <w:szCs w:val="20"/>
-              </w:rPr>
-              <w:t xml:space="preserve"> </w:t>
-            </w:r>
-            <w:r>
-              <w:rPr>
-                <w:szCs w:val="20"/>
-              </w:rPr>
-              <w:t>BASH</w:t>
-            </w:r>
-          </w:p>
-          <w:p>
-            <w:pPr>
-              <w:pStyle w:val="ListParagraph"/>
-              <w:numPr>
-                <w:ilvl w:val="0"/>
-                <w:numId w:val="29"/>
-              </w:numPr>
-              <w:spacing w:line="276" w:lineRule="auto"/>
-              <w:rPr>
-                <w:szCs w:val="20"/>
-              </w:rPr>
-            </w:pPr>
-            <w:r>
-              <w:rPr>
-                <w:szCs w:val="20"/>
-              </w:rPr>
-              <w:t>Beginner Julia</w:t>
+              <w:t>Intermediate JavaScript</w:t>
             </w:r>
           </w:p>
         </w:tc>
       </w:tr>
     </w:tbl>
-    <w:p>
-      <w:pPr>
-        <w:spacing w:line="276" w:lineRule="auto"/>
-      </w:pPr>
-    </w:p>
     <w:p>
       <w:pPr>
         <w:pBdr>
@@ -619,6 +515,7 @@
               <w:spacing w:after="13" w:line="276" w:lineRule="auto"/>
               <w:rPr>
                 <w:szCs w:val="20"/>
+                <w:lang w:val="en-US"/>
               </w:rPr>
             </w:pPr>
             <w:r>
@@ -646,46 +543,29 @@
               <w:rPr>
                 <w:szCs w:val="20"/>
               </w:rPr>
-              <w:t xml:space="preserve"> Lahore</w:t>
+              <w:t xml:space="preserve"> </w:t>
             </w:r>
-          </w:p>
-          <w:p>
-            <w:pPr>
-              <w:numPr>
-                <w:ilvl w:val="0"/>
-                <w:numId w:val="30"/>
-              </w:numPr>
-              <w:spacing w:line="276" w:lineRule="auto"/>
-              <w:ind w:hanging="360"/>
+            <w:proofErr w:type="gramStart"/>
+            <w:r>
               <w:rPr>
                 <w:szCs w:val="20"/>
               </w:rPr>
-            </w:pPr>
-            <w:r>
-              <w:rPr>
-                <w:szCs w:val="20"/>
-              </w:rPr>
-              <w:t>CGPA: 3.</w:t>
+              <w:t>Lahore</w:t>
             </w:r>
             <w:r>
               <w:rPr>
                 <w:szCs w:val="20"/>
                 <w:lang w:val="en-US"/>
               </w:rPr>
-              <w:t>1</w:t>
+              <w:t xml:space="preserve"> :</w:t>
             </w:r>
+            <w:proofErr w:type="gramEnd"/>
             <w:r>
               <w:rPr>
                 <w:szCs w:val="20"/>
                 <w:lang w:val="en-US"/>
               </w:rPr>
-              <w:t>8</w:t>
-            </w:r>
-            <w:r>
-              <w:rPr>
-                <w:szCs w:val="20"/>
-              </w:rPr>
-              <w:t xml:space="preserve"> </w:t>
+              <w:t xml:space="preserve"> CGPA – 3.18</w:t>
             </w:r>
           </w:p>
           <w:p>
@@ -1122,28 +1002,176 @@
         <w:rPr>
           <w:b w:val="0"/>
           <w:bCs/>
-          <w:sz w:val="14"/>
-          <w:szCs w:val="14"/>
+          <w:sz w:val="16"/>
+          <w:szCs w:val="16"/>
         </w:rPr>
       </w:pPr>
+      <w:hyperlink r:id="rId12" w:history="1">
+        <w:r>
+          <w:rPr>
+            <w:rStyle w:val="Hyperlink"/>
+            <w:rFonts w:ascii="devicon" w:hAnsi="devicon"/>
+            <w:b w:val="0"/>
+            <w:bCs/>
+            <w:sz w:val="28"/>
+            <w:szCs w:val="28"/>
+            <w:u w:val="none"/>
+          </w:rPr>
+          <w:t></w:t>
+        </w:r>
+        <w:r>
+          <w:rPr>
+            <w:rStyle w:val="Hyperlink"/>
+            <w:rFonts w:ascii="devicon" w:hAnsi="devicon"/>
+            <w:b w:val="0"/>
+            <w:bCs/>
+            <w:sz w:val="28"/>
+            <w:szCs w:val="28"/>
+            <w:u w:val="none"/>
+            <w:lang w:val="en-US"/>
+          </w:rPr>
+          <w:t xml:space="preserve"> </w:t>
+        </w:r>
+        <w:r>
+          <w:rPr>
+            <w:rStyle w:val="Hyperlink"/>
+            <w:b w:val="0"/>
+            <w:bCs/>
+            <w:u w:val="none"/>
+            <w:lang w:val="en-US"/>
+          </w:rPr>
+          <w:t>Image OCR</w:t>
+        </w:r>
+      </w:hyperlink>
       <w:r>
         <w:rPr>
-          <w:rFonts w:ascii="devicon" w:hAnsi="devicon"/>
           <w:b w:val="0"/>
           <w:bCs/>
-          <w:sz w:val="26"/>
-          <w:szCs w:val="26"/>
+          <w:lang w:val="en-US"/>
         </w:rPr>
-        <w:t></w:t>
+        <w:t xml:space="preserve">     - </w:t>
       </w:r>
       <w:r>
         <w:rPr>
-          <w:rFonts w:ascii="devicon" w:hAnsi="devicon"/>
+          <w:b w:val="0"/>
+          <w:bCs/>
+          <w:sz w:val="16"/>
+          <w:szCs w:val="16"/>
+        </w:rPr>
+        <w:t xml:space="preserve">Tkinter and Pytesseract - </w:t>
+      </w:r>
+      <w:r>
+        <w:rPr>
+          <w:b w:val="0"/>
+          <w:bCs/>
+          <w:sz w:val="16"/>
+          <w:szCs w:val="16"/>
+          <w:lang w:val="en-US"/>
+        </w:rPr>
+        <w:t>Create</w:t>
+      </w:r>
+      <w:r>
+        <w:rPr>
+          <w:b w:val="0"/>
+          <w:bCs/>
+          <w:sz w:val="16"/>
+          <w:szCs w:val="16"/>
+        </w:rPr>
+        <w:t xml:space="preserve"> snapshot, export</w:t>
+      </w:r>
+      <w:r>
+        <w:rPr>
+          <w:b w:val="0"/>
+          <w:bCs/>
+          <w:sz w:val="16"/>
+          <w:szCs w:val="16"/>
+          <w:lang w:val="en-US"/>
+        </w:rPr>
+        <w:t xml:space="preserve"> the</w:t>
+      </w:r>
+      <w:r>
+        <w:rPr>
+          <w:b w:val="0"/>
+          <w:bCs/>
+          <w:sz w:val="16"/>
+          <w:szCs w:val="16"/>
+        </w:rPr>
+        <w:t xml:space="preserve"> </w:t>
+      </w:r>
+      <w:proofErr w:type="gramStart"/>
+      <w:r>
+        <w:rPr>
+          <w:b w:val="0"/>
+          <w:bCs/>
+          <w:sz w:val="16"/>
+          <w:szCs w:val="16"/>
+        </w:rPr>
+        <w:t>transcript</w:t>
+      </w:r>
+      <w:proofErr w:type="gramEnd"/>
+    </w:p>
+    <w:p>
+      <w:pPr>
+        <w:rPr>
+          <w:sz w:val="18"/>
+          <w:szCs w:val="22"/>
+          <w:lang w:val="en-PK" w:eastAsia="en-PK"/>
+        </w:rPr>
+      </w:pPr>
+    </w:p>
+    <w:p>
+      <w:pPr>
+        <w:pStyle w:val="Heading2"/>
+        <w:spacing w:line="276" w:lineRule="auto"/>
+        <w:ind w:left="-5"/>
+        <w:rPr>
           <w:b w:val="0"/>
           <w:bCs/>
           <w:sz w:val="26"/>
           <w:szCs w:val="26"/>
           <w:lang w:val="en-US"/>
+        </w:rPr>
+      </w:pPr>
+      <w:hyperlink r:id="rId13" w:history="1">
+        <w:r>
+          <w:rPr>
+            <w:rStyle w:val="Hyperlink"/>
+            <w:rFonts w:ascii="devicon" w:hAnsi="devicon"/>
+            <w:b w:val="0"/>
+            <w:bCs/>
+            <w:sz w:val="28"/>
+            <w:szCs w:val="28"/>
+            <w:u w:val="none"/>
+          </w:rPr>
+          <w:t></w:t>
+        </w:r>
+        <w:r>
+          <w:rPr>
+            <w:rStyle w:val="Hyperlink"/>
+            <w:rFonts w:ascii="Font Awesome 6 Brands Regular" w:hAnsi="Font Awesome 6 Brands Regular"/>
+            <w:b w:val="0"/>
+            <w:bCs/>
+            <w:u w:val="none"/>
+            <w:lang w:val="en-US"/>
+          </w:rPr>
+          <w:t xml:space="preserve"> </w:t>
+        </w:r>
+        <w:r>
+          <w:rPr>
+            <w:rStyle w:val="Hyperlink"/>
+            <w:b w:val="0"/>
+            <w:bCs/>
+            <w:u w:val="none"/>
+            <w:lang w:val="en-US"/>
+          </w:rPr>
+          <w:t>Linear Model Solver</w:t>
+        </w:r>
+      </w:hyperlink>
+      <w:r>
+        <w:rPr>
+          <w:b w:val="0"/>
+          <w:bCs/>
+          <w:sz w:val="20"/>
         </w:rPr>
         <w:t xml:space="preserve"> </w:t>
       </w:r>
@@ -1152,42 +1180,24 @@
           <w:b w:val="0"/>
           <w:bCs/>
           <w:sz w:val="20"/>
-          <w:szCs w:val="20"/>
           <w:lang w:val="en-US"/>
         </w:rPr>
-        <w:t xml:space="preserve">Image OCR     - </w:t>
+        <w:t xml:space="preserve">– </w:t>
       </w:r>
       <w:r>
         <w:rPr>
           <w:b w:val="0"/>
           <w:bCs/>
-          <w:sz w:val="14"/>
-          <w:szCs w:val="14"/>
-        </w:rPr>
-        <w:t xml:space="preserve">Tkinter and Pytesseract - </w:t>
-      </w:r>
-      <w:r>
-        <w:rPr>
-          <w:b w:val="0"/>
-          <w:bCs/>
-          <w:sz w:val="14"/>
-          <w:szCs w:val="14"/>
+          <w:sz w:val="16"/>
+          <w:szCs w:val="16"/>
           <w:lang w:val="en-US"/>
         </w:rPr>
-        <w:t>Create</w:t>
-      </w:r>
-      <w:r>
-        <w:rPr>
-          <w:b w:val="0"/>
-          <w:bCs/>
-          <w:sz w:val="14"/>
-          <w:szCs w:val="14"/>
-        </w:rPr>
-        <w:t xml:space="preserve"> snapshot, export transcript</w:t>
+        <w:t>CustomTkinter and PuLP – Find optimal values, Slack, Shadow Prices</w:t>
       </w:r>
     </w:p>
     <w:p>
       <w:pPr>
+        <w:spacing w:line="276" w:lineRule="auto"/>
         <w:rPr>
           <w:sz w:val="16"/>
           <w:szCs w:val="20"/>
@@ -1201,29 +1211,49 @@
         <w:spacing w:line="276" w:lineRule="auto"/>
         <w:ind w:left="-5"/>
         <w:rPr>
-          <w:b w:val="0"/>
-          <w:bCs/>
-          <w:sz w:val="24"/>
-          <w:szCs w:val="24"/>
+          <w:sz w:val="20"/>
+          <w:szCs w:val="20"/>
           <w:lang w:val="en-US"/>
         </w:rPr>
       </w:pPr>
+      <w:hyperlink r:id="rId14" w:history="1">
+        <w:r>
+          <w:rPr>
+            <w:rStyle w:val="Hyperlink"/>
+            <w:rFonts w:ascii="devicon" w:hAnsi="devicon"/>
+            <w:b w:val="0"/>
+            <w:bCs/>
+            <w:sz w:val="28"/>
+            <w:szCs w:val="28"/>
+            <w:u w:val="none"/>
+          </w:rPr>
+          <w:t></w:t>
+        </w:r>
+        <w:r>
+          <w:rPr>
+            <w:rStyle w:val="Hyperlink"/>
+            <w:b w:val="0"/>
+            <w:bCs/>
+            <w:u w:val="none"/>
+            <w:lang w:val="en-US"/>
+          </w:rPr>
+          <w:t xml:space="preserve"> </w:t>
+        </w:r>
+        <w:r>
+          <w:rPr>
+            <w:rStyle w:val="Hyperlink"/>
+            <w:b w:val="0"/>
+            <w:bCs/>
+            <w:u w:val="none"/>
+          </w:rPr>
+          <w:t>Bill Manager</w:t>
+        </w:r>
+      </w:hyperlink>
       <w:r>
         <w:rPr>
-          <w:rFonts w:ascii="devicon" w:hAnsi="devicon"/>
-          <w:b w:val="0"/>
-          <w:bCs/>
-        </w:rPr>
-        <w:t></w:t>
-      </w:r>
-      <w:r>
-        <w:rPr>
-          <w:rFonts w:ascii="Font Awesome 6 Brands Regular" w:hAnsi="Font Awesome 6 Brands Regular"/>
           <w:b w:val="0"/>
           <w:bCs/>
           <w:sz w:val="20"/>
-          <w:szCs w:val="20"/>
-          <w:lang w:val="en-US"/>
         </w:rPr>
         <w:t xml:space="preserve"> </w:t>
       </w:r>
@@ -1232,105 +1262,6 @@
           <w:b w:val="0"/>
           <w:bCs/>
           <w:sz w:val="20"/>
-          <w:szCs w:val="20"/>
-          <w:lang w:val="en-US"/>
-        </w:rPr>
-        <w:t>Linear Model Solver</w:t>
-      </w:r>
-      <w:r>
-        <w:rPr>
-          <w:b w:val="0"/>
-          <w:bCs/>
-          <w:sz w:val="18"/>
-          <w:szCs w:val="20"/>
-        </w:rPr>
-        <w:t xml:space="preserve"> </w:t>
-      </w:r>
-      <w:r>
-        <w:rPr>
-          <w:b w:val="0"/>
-          <w:bCs/>
-          <w:sz w:val="18"/>
-          <w:szCs w:val="20"/>
-          <w:lang w:val="en-US"/>
-        </w:rPr>
-        <w:t xml:space="preserve">– </w:t>
-      </w:r>
-      <w:r>
-        <w:rPr>
-          <w:b w:val="0"/>
-          <w:bCs/>
-          <w:sz w:val="14"/>
-          <w:szCs w:val="14"/>
-          <w:lang w:val="en-US"/>
-        </w:rPr>
-        <w:t>CustomTkinter and PuLP – Find optimal values, Slack, Shadow Prices</w:t>
-      </w:r>
-    </w:p>
-    <w:p>
-      <w:pPr>
-        <w:spacing w:line="276" w:lineRule="auto"/>
-        <w:rPr>
-          <w:sz w:val="14"/>
-          <w:szCs w:val="18"/>
-          <w:lang w:val="en-PK" w:eastAsia="en-PK"/>
-        </w:rPr>
-      </w:pPr>
-    </w:p>
-    <w:p>
-      <w:pPr>
-        <w:pStyle w:val="Heading2"/>
-        <w:spacing w:line="276" w:lineRule="auto"/>
-        <w:ind w:left="-5"/>
-        <w:rPr>
-          <w:sz w:val="18"/>
-          <w:szCs w:val="18"/>
-        </w:rPr>
-      </w:pPr>
-      <w:r>
-        <w:rPr>
-          <w:rFonts w:ascii="devicon" w:hAnsi="devicon"/>
-          <w:b w:val="0"/>
-          <w:bCs/>
-          <w:sz w:val="20"/>
-          <w:szCs w:val="20"/>
-        </w:rPr>
-        <w:t></w:t>
-      </w:r>
-      <w:r>
-        <w:rPr>
-          <w:b w:val="0"/>
-          <w:bCs/>
-          <w:sz w:val="20"/>
-          <w:szCs w:val="20"/>
-          <w:lang w:val="en-US"/>
-        </w:rPr>
-        <w:t xml:space="preserve"> </w:t>
-      </w:r>
-      <w:r>
-        <w:rPr>
-          <w:b w:val="0"/>
-          <w:bCs/>
-          <w:sz w:val="20"/>
-          <w:szCs w:val="20"/>
-        </w:rPr>
-        <w:t>Bill Manager</w:t>
-      </w:r>
-      <w:r>
-        <w:rPr>
-          <w:b w:val="0"/>
-          <w:bCs/>
-          <w:sz w:val="18"/>
-          <w:szCs w:val="20"/>
-        </w:rPr>
-        <w:t xml:space="preserve"> </w:t>
-      </w:r>
-      <w:r>
-        <w:rPr>
-          <w:b w:val="0"/>
-          <w:bCs/>
-          <w:sz w:val="18"/>
-          <w:szCs w:val="20"/>
           <w:lang w:val="en-US"/>
         </w:rPr>
         <w:t xml:space="preserve">    </w:t>
@@ -1339,8 +1270,6 @@
         <w:rPr>
           <w:b w:val="0"/>
           <w:bCs/>
-          <w:sz w:val="20"/>
-          <w:szCs w:val="20"/>
           <w:lang w:val="en-US"/>
         </w:rPr>
         <w:t xml:space="preserve">- </w:t>
@@ -1349,111 +1278,30 @@
         <w:rPr>
           <w:b w:val="0"/>
           <w:bCs/>
-          <w:sz w:val="14"/>
-          <w:szCs w:val="14"/>
+          <w:sz w:val="16"/>
+          <w:szCs w:val="16"/>
         </w:rPr>
         <w:t>Separate GUI for Manager and Customer</w:t>
-      </w:r>
-    </w:p>
-    <w:p>
-      <w:pPr>
-        <w:pStyle w:val="ListParagraph"/>
-        <w:spacing w:line="276" w:lineRule="auto"/>
-        <w:ind w:left="1440" w:right="9"/>
-        <w:rPr>
-          <w:sz w:val="14"/>
-          <w:szCs w:val="18"/>
-        </w:rPr>
-      </w:pPr>
-    </w:p>
-    <w:p>
-      <w:pPr>
-        <w:pStyle w:val="Heading2"/>
-        <w:spacing w:line="276" w:lineRule="auto"/>
-        <w:ind w:left="-5"/>
-        <w:rPr>
-          <w:b w:val="0"/>
-          <w:bCs/>
-          <w:sz w:val="14"/>
-          <w:szCs w:val="14"/>
-        </w:rPr>
-      </w:pPr>
-      <w:r>
-        <w:rPr>
-          <w:rFonts w:ascii="devicon" w:hAnsi="devicon"/>
-          <w:b w:val="0"/>
-          <w:bCs/>
-          <w:sz w:val="20"/>
-          <w:szCs w:val="20"/>
-        </w:rPr>
-        <w:t></w:t>
-      </w:r>
-      <w:r>
-        <w:rPr>
-          <w:rFonts w:ascii="devicon" w:hAnsi="devicon"/>
-          <w:b w:val="0"/>
-          <w:bCs/>
-          <w:sz w:val="20"/>
-          <w:szCs w:val="20"/>
-          <w:lang w:val="en-US"/>
-        </w:rPr>
-        <w:t xml:space="preserve"> </w:t>
       </w:r>
       <w:r>
         <w:rPr>
           <w:b w:val="0"/>
           <w:bCs/>
-          <w:sz w:val="20"/>
-          <w:szCs w:val="20"/>
-        </w:rPr>
-        <w:t xml:space="preserve">Image Editor </w:t>
-      </w:r>
-      <w:r>
-        <w:rPr>
-          <w:b w:val="0"/>
-          <w:bCs/>
-          <w:sz w:val="20"/>
-          <w:szCs w:val="20"/>
+          <w:sz w:val="16"/>
+          <w:szCs w:val="16"/>
           <w:lang w:val="en-US"/>
         </w:rPr>
-        <w:t xml:space="preserve">  - </w:t>
-      </w:r>
-      <w:r>
-        <w:rPr>
-          <w:b w:val="0"/>
-          <w:bCs/>
-          <w:sz w:val="14"/>
-          <w:szCs w:val="14"/>
-        </w:rPr>
-        <w:t>Mean/Median, Translate, Scale, Transform, Quantization</w:t>
-      </w:r>
-      <w:r>
-        <w:rPr>
-          <w:b w:val="0"/>
-          <w:bCs/>
-          <w:sz w:val="14"/>
-          <w:szCs w:val="14"/>
-          <w:lang w:val="en-US"/>
-        </w:rPr>
-        <w:t>,</w:t>
-      </w:r>
-      <w:r>
-        <w:rPr>
-          <w:b w:val="0"/>
-          <w:bCs/>
-          <w:sz w:val="14"/>
-          <w:szCs w:val="14"/>
-        </w:rPr>
-        <w:t xml:space="preserve"> Derivation</w:t>
+        <w:t>, Persistent data using Text Files</w:t>
       </w:r>
     </w:p>
     <w:p>
       <w:pPr>
-        <w:spacing w:after="4" w:line="276" w:lineRule="auto"/>
-        <w:ind w:left="4680" w:right="933"/>
+        <w:pStyle w:val="ListParagraph"/>
+        <w:spacing w:line="276" w:lineRule="auto"/>
+        <w:ind w:left="1440" w:right="9"/>
         <w:rPr>
-          <w:sz w:val="14"/>
-          <w:szCs w:val="18"/>
+          <w:sz w:val="16"/>
+          <w:szCs w:val="20"/>
         </w:rPr>
       </w:pPr>
     </w:p>
@@ -1469,24 +1317,44 @@
           <w:szCs w:val="16"/>
         </w:rPr>
       </w:pPr>
+      <w:hyperlink r:id="rId15" w:history="1">
+        <w:r>
+          <w:rPr>
+            <w:rStyle w:val="Hyperlink"/>
+            <w:rFonts w:ascii="devicon" w:hAnsi="devicon"/>
+            <w:b w:val="0"/>
+            <w:bCs/>
+            <w:sz w:val="28"/>
+            <w:szCs w:val="28"/>
+            <w:u w:val="none"/>
+          </w:rPr>
+          <w:t></w:t>
+        </w:r>
+        <w:r>
+          <w:rPr>
+            <w:rStyle w:val="Hyperlink"/>
+            <w:rFonts w:ascii="devicon" w:hAnsi="devicon"/>
+            <w:b w:val="0"/>
+            <w:bCs/>
+            <w:u w:val="none"/>
+            <w:lang w:val="en-US"/>
+          </w:rPr>
+          <w:t xml:space="preserve"> </w:t>
+        </w:r>
+        <w:r>
+          <w:rPr>
+            <w:rStyle w:val="Hyperlink"/>
+            <w:b w:val="0"/>
+            <w:bCs/>
+            <w:u w:val="none"/>
+          </w:rPr>
+          <w:t>Image Editor</w:t>
+        </w:r>
+      </w:hyperlink>
       <w:r>
         <w:rPr>
-          <w:rFonts w:ascii="devicon" w:hAnsi="devicon"/>
           <w:b w:val="0"/>
           <w:bCs/>
-          <w:sz w:val="20"/>
-          <w:szCs w:val="20"/>
-        </w:rPr>
-        <w:t></w:t>
-      </w:r>
-      <w:r>
-        <w:rPr>
-          <w:rFonts w:ascii="devicon" w:hAnsi="devicon"/>
-          <w:b w:val="0"/>
-          <w:bCs/>
-          <w:sz w:val="20"/>
-          <w:szCs w:val="20"/>
-          <w:lang w:val="en-US"/>
         </w:rPr>
         <w:t xml:space="preserve"> </w:t>
       </w:r>
@@ -1494,20 +1362,37 @@
         <w:rPr>
           <w:b w:val="0"/>
           <w:bCs/>
-          <w:sz w:val="20"/>
-          <w:szCs w:val="20"/>
           <w:lang w:val="en-US"/>
         </w:rPr>
-        <w:t xml:space="preserve">Weather App   - </w:t>
+        <w:t xml:space="preserve">  - </w:t>
       </w:r>
       <w:r>
         <w:rPr>
           <w:b w:val="0"/>
           <w:bCs/>
-          <w:sz w:val="14"/>
-          <w:szCs w:val="14"/>
+          <w:sz w:val="16"/>
+          <w:szCs w:val="16"/>
         </w:rPr>
-        <w:t>Tkinter and OpenWeatherMap API, Display Temps, Sunrise, Windspeed</w:t>
+        <w:t>Mean/Median, Translate, Scale, Transform, Quantization</w:t>
+      </w:r>
+      <w:r>
+        <w:rPr>
+          <w:b w:val="0"/>
+          <w:bCs/>
+          <w:sz w:val="16"/>
+          <w:szCs w:val="16"/>
+          <w:lang w:val="en-US"/>
+        </w:rPr>
+        <w:t>,</w:t>
+      </w:r>
+      <w:r>
+        <w:rPr>
+          <w:b w:val="0"/>
+          <w:bCs/>
+          <w:sz w:val="16"/>
+          <w:szCs w:val="16"/>
+        </w:rPr>
+        <w:t xml:space="preserve"> Derivation</w:t>
       </w:r>
     </w:p>
     <w:p>
@@ -1515,8 +1400,8 @@
         <w:spacing w:after="4" w:line="276" w:lineRule="auto"/>
         <w:ind w:left="4680" w:right="933"/>
         <w:rPr>
-          <w:sz w:val="14"/>
-          <w:szCs w:val="18"/>
+          <w:sz w:val="16"/>
+          <w:szCs w:val="20"/>
         </w:rPr>
       </w:pPr>
     </w:p>
@@ -1528,47 +1413,70 @@
         <w:rPr>
           <w:b w:val="0"/>
           <w:bCs/>
-          <w:sz w:val="14"/>
-          <w:szCs w:val="14"/>
+          <w:sz w:val="18"/>
+          <w:szCs w:val="18"/>
         </w:rPr>
       </w:pPr>
+      <w:hyperlink r:id="rId16" w:history="1">
+        <w:r>
+          <w:rPr>
+            <w:rStyle w:val="Hyperlink"/>
+            <w:rFonts w:ascii="devicon" w:hAnsi="devicon"/>
+            <w:b w:val="0"/>
+            <w:bCs/>
+            <w:sz w:val="28"/>
+            <w:szCs w:val="28"/>
+            <w:u w:val="none"/>
+          </w:rPr>
+          <w:t></w:t>
+        </w:r>
+        <w:r>
+          <w:rPr>
+            <w:rStyle w:val="Hyperlink"/>
+            <w:rFonts w:ascii="devicon" w:hAnsi="devicon"/>
+            <w:b w:val="0"/>
+            <w:bCs/>
+            <w:u w:val="none"/>
+            <w:lang w:val="en-US"/>
+          </w:rPr>
+          <w:t xml:space="preserve"> </w:t>
+        </w:r>
+        <w:r>
+          <w:rPr>
+            <w:rStyle w:val="Hyperlink"/>
+            <w:b w:val="0"/>
+            <w:bCs/>
+            <w:u w:val="none"/>
+            <w:lang w:val="en-US"/>
+          </w:rPr>
+          <w:t>Weather App</w:t>
+        </w:r>
+      </w:hyperlink>
       <w:r>
         <w:rPr>
-          <w:rFonts w:ascii="devicon" w:hAnsi="devicon"/>
           <w:b w:val="0"/>
           <w:bCs/>
-          <w:sz w:val="20"/>
-          <w:szCs w:val="20"/>
           <w:lang w:val="en-US"/>
         </w:rPr>
-        <w:t xml:space="preserve"> </w:t>
+        <w:t xml:space="preserve">   - </w:t>
       </w:r>
       <w:r>
         <w:rPr>
           <w:b w:val="0"/>
           <w:bCs/>
-          <w:sz w:val="20"/>
-          <w:szCs w:val="20"/>
-          <w:lang w:val="en-US"/>
+          <w:sz w:val="16"/>
+          <w:szCs w:val="16"/>
         </w:rPr>
-        <w:t xml:space="preserve">Notepad App   - </w:t>
-      </w:r>
-      <w:r>
-        <w:rPr>
-          <w:b w:val="0"/>
-          <w:bCs/>
-          <w:sz w:val="14"/>
-          <w:szCs w:val="14"/>
-        </w:rPr>
-        <w:t>Swing toolkit, Load/Create/Save text files</w:t>
+        <w:t>Tkinter and OpenWeatherMap API, Display Temps, Sunrise, Windspeed</w:t>
       </w:r>
     </w:p>
     <w:p>
       <w:pPr>
+        <w:spacing w:after="4" w:line="276" w:lineRule="auto"/>
+        <w:ind w:left="4680" w:right="933"/>
         <w:rPr>
           <w:sz w:val="16"/>
           <w:szCs w:val="20"/>
-          <w:lang w:val="en-PK" w:eastAsia="en-PK"/>
         </w:rPr>
       </w:pPr>
     </w:p>
@@ -1580,79 +1488,330 @@
         <w:rPr>
           <w:b w:val="0"/>
           <w:bCs/>
-          <w:sz w:val="24"/>
-          <w:szCs w:val="24"/>
+          <w:sz w:val="16"/>
+          <w:szCs w:val="16"/>
+        </w:rPr>
+      </w:pPr>
+      <w:hyperlink r:id="rId17" w:history="1">
+        <w:r>
+          <w:rPr>
+            <w:rStyle w:val="Hyperlink"/>
+            <w:rFonts w:ascii="devicon" w:hAnsi="devicon"/>
+            <w:b w:val="0"/>
+            <w:bCs/>
+            <w:sz w:val="28"/>
+            <w:szCs w:val="28"/>
+            <w:u w:val="none"/>
+            <w:lang w:val="en-US"/>
+          </w:rPr>
+          <w:t></w:t>
+        </w:r>
+        <w:r>
+          <w:rPr>
+            <w:rStyle w:val="Hyperlink"/>
+            <w:rFonts w:ascii="devicon" w:hAnsi="devicon"/>
+            <w:b w:val="0"/>
+            <w:bCs/>
+            <w:u w:val="none"/>
+            <w:lang w:val="en-US"/>
+          </w:rPr>
+          <w:t xml:space="preserve"> </w:t>
+        </w:r>
+        <w:r>
+          <w:rPr>
+            <w:rStyle w:val="Hyperlink"/>
+            <w:b w:val="0"/>
+            <w:bCs/>
+            <w:u w:val="none"/>
+            <w:lang w:val="en-US"/>
+          </w:rPr>
+          <w:t>Notepad App</w:t>
+        </w:r>
+      </w:hyperlink>
+      <w:r>
+        <w:rPr>
+          <w:b w:val="0"/>
+          <w:bCs/>
           <w:lang w:val="en-US"/>
         </w:rPr>
-      </w:pPr>
-      <w:r>
-        <w:rPr>
-          <w:rFonts w:ascii="devicon" w:hAnsi="devicon"/>
-          <w:b w:val="0"/>
-          <w:bCs/>
-          <w:sz w:val="20"/>
-          <w:szCs w:val="20"/>
-          <w:lang w:val="en-US"/>
-        </w:rPr>
-        <w:t></w:t>
-      </w:r>
-      <w:r>
-        <w:rPr>
-          <w:rFonts w:ascii="Font Awesome 6 Brands Regular" w:hAnsi="Font Awesome 6 Brands Regular"/>
-          <w:b w:val="0"/>
-          <w:bCs/>
-          <w:sz w:val="20"/>
-          <w:szCs w:val="20"/>
-          <w:lang w:val="en-US"/>
-        </w:rPr>
-        <w:t xml:space="preserve"> </w:t>
+        <w:t xml:space="preserve">   - </w:t>
       </w:r>
       <w:r>
         <w:rPr>
           <w:b w:val="0"/>
           <w:bCs/>
-          <w:sz w:val="20"/>
-          <w:szCs w:val="20"/>
-          <w:lang w:val="en-US"/>
+          <w:sz w:val="16"/>
+          <w:szCs w:val="16"/>
         </w:rPr>
-        <w:t>Todo Manager</w:t>
+        <w:t xml:space="preserve">Swing toolkit, Load/Create/Save text </w:t>
       </w:r>
+      <w:proofErr w:type="gramStart"/>
       <w:r>
         <w:rPr>
           <w:b w:val="0"/>
           <w:bCs/>
+          <w:sz w:val="16"/>
+          <w:szCs w:val="16"/>
+        </w:rPr>
+        <w:t>files</w:t>
+      </w:r>
+      <w:proofErr w:type="gramEnd"/>
+    </w:p>
+    <w:p>
+      <w:pPr>
+        <w:rPr>
+          <w:sz w:val="8"/>
+          <w:szCs w:val="12"/>
+          <w:lang w:val="en-PK" w:eastAsia="en-PK"/>
+        </w:rPr>
+      </w:pPr>
+    </w:p>
+    <w:p>
+      <w:pPr>
+        <w:pBdr>
+          <w:bottom w:val="single" w:sz="4" w:space="1" w:color="000000" w:themeColor="text1"/>
+        </w:pBdr>
+        <w:spacing w:before="240" w:after="240" w:line="276" w:lineRule="auto"/>
+        <w:rPr>
+          <w:color w:val="A95B00"/>
           <w:sz w:val="18"/>
-          <w:szCs w:val="20"/>
+          <w:szCs w:val="22"/>
         </w:rPr>
-        <w:t xml:space="preserve"> </w:t>
-      </w:r>
+      </w:pPr>
       <w:r>
         <w:rPr>
-          <w:b w:val="0"/>
-          <w:bCs/>
-          <w:sz w:val="18"/>
-          <w:szCs w:val="20"/>
-          <w:lang w:val="en-US"/>
+          <w:color w:val="A95B00"/>
+          <w:sz w:val="34"/>
+          <w:szCs w:val="34"/>
         </w:rPr>
-        <w:t xml:space="preserve">- </w:t>
-      </w:r>
-      <w:r>
-        <w:rPr>
-          <w:b w:val="0"/>
-          <w:bCs/>
-          <w:sz w:val="14"/>
-          <w:szCs w:val="14"/>
-        </w:rPr>
-        <w:t>Add/Remove/Complete/Save tasks</w:t>
+        <w:t>References</w:t>
       </w:r>
     </w:p>
+    <w:tbl>
+      <w:tblPr>
+        <w:tblStyle w:val="TableGrid"/>
+        <w:tblW w:w="10663" w:type="dxa"/>
+        <w:tblBorders>
+          <w:top w:val="none" w:sz="0" w:space="0" w:color="auto"/>
+          <w:left w:val="none" w:sz="0" w:space="0" w:color="auto"/>
+          <w:bottom w:val="none" w:sz="0" w:space="0" w:color="auto"/>
+          <w:right w:val="none" w:sz="0" w:space="0" w:color="auto"/>
+          <w:insideH w:val="none" w:sz="0" w:space="0" w:color="auto"/>
+          <w:insideV w:val="none" w:sz="0" w:space="0" w:color="auto"/>
+        </w:tblBorders>
+        <w:tblCellMar>
+          <w:left w:w="0" w:type="dxa"/>
+          <w:right w:w="0" w:type="dxa"/>
+        </w:tblCellMar>
+        <w:tblLook w:val="04A0" w:firstRow="1" w:lastRow="0" w:firstColumn="1" w:lastColumn="0" w:noHBand="0" w:noVBand="1"/>
+      </w:tblPr>
+      <w:tblGrid>
+        <w:gridCol w:w="3567"/>
+        <w:gridCol w:w="3548"/>
+        <w:gridCol w:w="3548"/>
+      </w:tblGrid>
+      <w:tr>
+        <w:trPr>
+          <w:trHeight w:val="510"/>
+        </w:trPr>
+        <w:tc>
+          <w:tcPr>
+            <w:tcW w:w="3567" w:type="dxa"/>
+          </w:tcPr>
+          <w:p>
+            <w:pPr>
+              <w:pStyle w:val="ListParagraph"/>
+              <w:numPr>
+                <w:ilvl w:val="0"/>
+                <w:numId w:val="29"/>
+              </w:numPr>
+              <w:spacing w:line="276" w:lineRule="auto"/>
+              <w:rPr>
+                <w:sz w:val="22"/>
+                <w:szCs w:val="22"/>
+              </w:rPr>
+            </w:pPr>
+            <w:r>
+              <w:rPr>
+                <w:sz w:val="22"/>
+                <w:szCs w:val="22"/>
+              </w:rPr>
+              <w:t>Dr. Zeeshan Ali Rana</w:t>
+            </w:r>
+          </w:p>
+          <w:p>
+            <w:pPr>
+              <w:spacing w:line="276" w:lineRule="auto"/>
+              <w:ind w:left="810" w:hanging="90"/>
+              <w:rPr>
+                <w:sz w:val="18"/>
+                <w:szCs w:val="18"/>
+              </w:rPr>
+            </w:pPr>
+            <w:r>
+              <w:rPr>
+                <w:sz w:val="18"/>
+                <w:szCs w:val="18"/>
+              </w:rPr>
+              <w:t>Assistant Professor</w:t>
+            </w:r>
+          </w:p>
+          <w:p>
+            <w:pPr>
+              <w:spacing w:line="276" w:lineRule="auto"/>
+              <w:ind w:left="360" w:firstLine="360"/>
+              <w:rPr>
+                <w:szCs w:val="20"/>
+              </w:rPr>
+            </w:pPr>
+            <w:hyperlink r:id="rId18" w:history="1">
+              <w:r>
+                <w:rPr>
+                  <w:rStyle w:val="Hyperlink"/>
+                  <w:sz w:val="18"/>
+                  <w:szCs w:val="22"/>
+                  <w:u w:val="none"/>
+                  <w:shd w:val="clear" w:color="auto" w:fill="FFFFFF"/>
+                </w:rPr>
+                <w:t>zeeshan.rana@nu.edu.pk</w:t>
+              </w:r>
+            </w:hyperlink>
+          </w:p>
+        </w:tc>
+        <w:tc>
+          <w:tcPr>
+            <w:tcW w:w="3548" w:type="dxa"/>
+          </w:tcPr>
+          <w:p>
+            <w:pPr>
+              <w:pStyle w:val="ListParagraph"/>
+              <w:numPr>
+                <w:ilvl w:val="0"/>
+                <w:numId w:val="29"/>
+              </w:numPr>
+              <w:spacing w:line="276" w:lineRule="auto"/>
+              <w:rPr>
+                <w:sz w:val="22"/>
+                <w:szCs w:val="22"/>
+              </w:rPr>
+            </w:pPr>
+            <w:r>
+              <w:rPr>
+                <w:sz w:val="22"/>
+                <w:szCs w:val="22"/>
+              </w:rPr>
+              <w:t>Mr. Jawad Khalid</w:t>
+            </w:r>
+          </w:p>
+          <w:p>
+            <w:pPr>
+              <w:spacing w:line="276" w:lineRule="auto"/>
+              <w:ind w:left="360" w:firstLine="390"/>
+              <w:rPr>
+                <w:sz w:val="18"/>
+                <w:szCs w:val="18"/>
+              </w:rPr>
+            </w:pPr>
+            <w:r>
+              <w:rPr>
+                <w:sz w:val="18"/>
+                <w:szCs w:val="18"/>
+              </w:rPr>
+              <w:t>Lecturer</w:t>
+            </w:r>
+          </w:p>
+          <w:p>
+            <w:pPr>
+              <w:spacing w:line="276" w:lineRule="auto"/>
+              <w:ind w:left="360" w:firstLine="390"/>
+              <w:rPr>
+                <w:szCs w:val="20"/>
+              </w:rPr>
+            </w:pPr>
+            <w:hyperlink r:id="rId19" w:history="1">
+              <w:r>
+                <w:rPr>
+                  <w:rStyle w:val="Hyperlink"/>
+                  <w:sz w:val="18"/>
+                  <w:szCs w:val="22"/>
+                  <w:u w:val="none"/>
+                  <w:shd w:val="clear" w:color="auto" w:fill="FFFFFF"/>
+                </w:rPr>
+                <w:t>jawad.khalid@nu.edu.pk</w:t>
+              </w:r>
+            </w:hyperlink>
+          </w:p>
+        </w:tc>
+        <w:tc>
+          <w:tcPr>
+            <w:tcW w:w="3548" w:type="dxa"/>
+          </w:tcPr>
+          <w:p>
+            <w:pPr>
+              <w:pStyle w:val="ListParagraph"/>
+              <w:numPr>
+                <w:ilvl w:val="0"/>
+                <w:numId w:val="29"/>
+              </w:numPr>
+              <w:spacing w:line="276" w:lineRule="auto"/>
+              <w:rPr>
+                <w:sz w:val="22"/>
+                <w:szCs w:val="22"/>
+              </w:rPr>
+            </w:pPr>
+            <w:r>
+              <w:rPr>
+                <w:sz w:val="22"/>
+                <w:szCs w:val="22"/>
+              </w:rPr>
+              <w:t>Mr. Saifullah Tanvir</w:t>
+            </w:r>
+          </w:p>
+          <w:p>
+            <w:pPr>
+              <w:spacing w:line="276" w:lineRule="auto"/>
+              <w:ind w:left="360" w:firstLine="352"/>
+              <w:rPr>
+                <w:sz w:val="18"/>
+                <w:szCs w:val="18"/>
+              </w:rPr>
+            </w:pPr>
+            <w:r>
+              <w:rPr>
+                <w:sz w:val="18"/>
+                <w:szCs w:val="18"/>
+              </w:rPr>
+              <w:t>Lecturer</w:t>
+            </w:r>
+          </w:p>
+          <w:p>
+            <w:pPr>
+              <w:spacing w:line="276" w:lineRule="auto"/>
+              <w:ind w:left="360" w:firstLine="352"/>
+              <w:rPr>
+                <w:szCs w:val="20"/>
+              </w:rPr>
+            </w:pPr>
+            <w:hyperlink r:id="rId20" w:history="1">
+              <w:r>
+                <w:rPr>
+                  <w:rStyle w:val="Hyperlink"/>
+                  <w:sz w:val="18"/>
+                  <w:szCs w:val="22"/>
+                  <w:u w:val="none"/>
+                  <w:shd w:val="clear" w:color="auto" w:fill="FFFFFF"/>
+                </w:rPr>
+                <w:t>saifullah.tanvir@nu.edu.pk</w:t>
+              </w:r>
+            </w:hyperlink>
+          </w:p>
+        </w:tc>
+      </w:tr>
+    </w:tbl>
     <w:p>
       <w:pPr>
-        <w:spacing w:line="276" w:lineRule="auto"/>
-        <w:ind w:right="899"/>
         <w:rPr>
-          <w:sz w:val="10"/>
-          <w:szCs w:val="10"/>
+          <w:szCs w:val="20"/>
         </w:rPr>
       </w:pPr>
     </w:p>
@@ -7715,7 +7874,7 @@
   <w:style w:type="paragraph" w:default="1" w:styleId="Normal">
     <w:name w:val="Normal"/>
     <w:qFormat/>
-    <w:rsid w:val="00342CAF"/>
+    <w:rsid w:val="00B146AF"/>
     <w:rPr>
       <w:rFonts w:ascii="Verdana" w:hAnsi="Verdana"/>
       <w:sz w:val="20"/>
@@ -7748,7 +7907,6 @@
   <w:style w:type="character" w:default="1" w:styleId="DefaultParagraphFont">
     <w:name w:val="Default Paragraph Font"/>
     <w:uiPriority w:val="1"/>
-    <w:semiHidden/>
     <w:unhideWhenUsed/>
   </w:style>
   <w:style w:type="table" w:default="1" w:styleId="TableNormal">

</xml_diff>

<commit_message>
Optimized font size, reduced space waste
</commit_message>
<xml_diff>
--- a/MS Word Files/Muhammad Hassan Raza.docx
+++ b/MS Word Files/Muhammad Hassan Raza.docx
@@ -2,11 +2,6 @@
 <file path=word/document.xml><?xml version="1.0" encoding="utf-8"?>
 <w:document xmlns:wpc="http://schemas.microsoft.com/office/word/2010/wordprocessingCanvas" xmlns:cx="http://schemas.microsoft.com/office/drawing/2014/chartex" xmlns:cx1="http://schemas.microsoft.com/office/drawing/2015/9/8/chartex" xmlns:cx2="http://schemas.microsoft.com/office/drawing/2015/10/21/chartex" xmlns:cx3="http://schemas.microsoft.com/office/drawing/2016/5/9/chartex" xmlns:cx4="http://schemas.microsoft.com/office/drawing/2016/5/10/chartex" xmlns:cx5="http://schemas.microsoft.com/office/drawing/2016/5/11/chartex" xmlns:cx6="http://schemas.microsoft.com/office/drawing/2016/5/12/chartex" xmlns:cx7="http://schemas.microsoft.com/office/drawing/2016/5/13/chartex" xmlns:cx8="http://schemas.microsoft.com/office/drawing/2016/5/14/chartex" xmlns:mc="http://schemas.openxmlformats.org/markup-compatibility/2006" xmlns:aink="http://schemas.microsoft.com/office/drawing/2016/ink" xmlns:am3d="http://schemas.microsoft.com/office/drawing/2017/model3d" xmlns:o="urn:schemas-microsoft-com:office:office" xmlns:oel="http://schemas.microsoft.com/office/2019/extlst" xmlns:r="http://schemas.openxmlformats.org/officeDocument/2006/relationships" xmlns:m="http://schemas.openxmlformats.org/officeDocument/2006/math" xmlns:v="urn:schemas-microsoft-com:vml" xmlns:wp14="http://schemas.microsoft.com/office/word/2010/wordprocessingDrawing" xmlns:wp="http://schemas.openxmlformats.org/drawingml/2006/wordprocessingDrawing" xmlns:w10="urn:schemas-microsoft-com:office:word" xmlns:w="http://schemas.openxmlformats.org/wordprocessingml/2006/main" xmlns:w14="http://schemas.microsoft.com/office/word/2010/wordml" xmlns:w15="http://schemas.microsoft.com/office/word/2012/wordml" xmlns:w16cex="http://schemas.microsoft.com/office/word/2018/wordml/cex" xmlns:w16cid="http://schemas.microsoft.com/office/word/2016/wordml/cid" xmlns:w16="http://schemas.microsoft.com/office/word/2018/wordml" xmlns:w16sdtdh="http://schemas.microsoft.com/office/word/2020/wordml/sdtdatahash" xmlns:w16se="http://schemas.microsoft.com/office/word/2015/wordml/symex" xmlns:wpg="http://schemas.microsoft.com/office/word/2010/wordprocessingGroup" xmlns:wpi="http://schemas.microsoft.com/office/word/2010/wordprocessingInk" xmlns:wne="http://schemas.microsoft.com/office/word/2006/wordml" xmlns:wps="http://schemas.microsoft.com/office/word/2010/wordprocessingShape" mc:Ignorable="w14 w15 w16se w16cid w16 w16cex w16sdtdh wp14">
   <w:body>
-    <w:p>
-      <w:pPr>
-        <w:spacing w:after="10" w:line="276" w:lineRule="auto"/>
-      </w:pPr>
-    </w:p>
     <w:tbl>
       <w:tblPr>
         <w:tblStyle w:val="TableGrid"/>
@@ -39,18 +34,27 @@
             <w:pPr>
               <w:spacing w:line="276" w:lineRule="auto"/>
               <w:rPr>
-                <w:sz w:val="40"/>
-                <w:szCs w:val="40"/>
-              </w:rPr>
-            </w:pPr>
-            <w:r>
-              <w:rPr>
                 <w:color w:val="A95B00"/>
                 <w:sz w:val="46"/>
                 <w:szCs w:val="46"/>
               </w:rPr>
+            </w:pPr>
+            <w:r>
+              <w:rPr>
+                <w:color w:val="A95B00"/>
+                <w:sz w:val="46"/>
+                <w:szCs w:val="46"/>
+              </w:rPr>
               <w:t>Muhammad Hassan Raza</w:t>
             </w:r>
+          </w:p>
+          <w:p>
+            <w:pPr>
+              <w:spacing w:line="276" w:lineRule="auto"/>
+              <w:rPr>
+                <w:sz w:val="24"/>
+              </w:rPr>
+            </w:pPr>
           </w:p>
         </w:tc>
         <w:tc>
@@ -67,11 +71,7 @@
               <w:t xml:space="preserve">                          </w:t>
             </w:r>
             <w:r>
-              <w:t xml:space="preserve">+92 335 </w:t>
-            </w:r>
-            <w:proofErr w:type="gramStart"/>
-            <w:r>
-              <w:t>0706014</w:t>
+              <w:t>+92 335 0706014</w:t>
             </w:r>
             <w:r>
               <w:t xml:space="preserve"> </w:t>
@@ -85,7 +85,6 @@
               </w:rPr>
               <w:t></w:t>
             </w:r>
-            <w:proofErr w:type="gramEnd"/>
           </w:p>
           <w:p>
             <w:pPr>
@@ -246,11 +245,7 @@
               <w:t xml:space="preserve">                            </w:t>
             </w:r>
             <w:r>
-              <w:t xml:space="preserve">Lahore, </w:t>
-            </w:r>
-            <w:proofErr w:type="gramStart"/>
-            <w:r>
-              <w:t xml:space="preserve">Pakistan </w:t>
+              <w:t xml:space="preserve">Lahore, Pakistan </w:t>
             </w:r>
             <w:r>
               <w:t xml:space="preserve"> </w:t>
@@ -261,7 +256,6 @@
               </w:rPr>
               <w:t></w:t>
             </w:r>
-            <w:proofErr w:type="gramEnd"/>
           </w:p>
         </w:tc>
       </w:tr>
@@ -279,15 +273,15 @@
         <w:spacing w:before="240" w:after="240" w:line="276" w:lineRule="auto"/>
         <w:rPr>
           <w:color w:val="A95B00"/>
-          <w:sz w:val="18"/>
-          <w:szCs w:val="22"/>
+          <w:sz w:val="14"/>
+          <w:szCs w:val="18"/>
         </w:rPr>
       </w:pPr>
       <w:r>
         <w:rPr>
           <w:color w:val="A95B00"/>
-          <w:sz w:val="34"/>
-          <w:szCs w:val="34"/>
+          <w:sz w:val="30"/>
+          <w:szCs w:val="30"/>
         </w:rPr>
         <w:t>SKILLS</w:t>
       </w:r>
@@ -458,15 +452,15 @@
         <w:spacing w:before="240" w:after="240" w:line="276" w:lineRule="auto"/>
         <w:rPr>
           <w:color w:val="A95B00"/>
-          <w:sz w:val="18"/>
-          <w:szCs w:val="22"/>
+          <w:sz w:val="14"/>
+          <w:szCs w:val="18"/>
         </w:rPr>
       </w:pPr>
       <w:r>
         <w:rPr>
           <w:color w:val="A95B00"/>
-          <w:sz w:val="34"/>
-          <w:szCs w:val="34"/>
+          <w:sz w:val="30"/>
+          <w:szCs w:val="30"/>
         </w:rPr>
         <w:t>Education</w:t>
       </w:r>
@@ -480,16 +474,16 @@
         <w:tblLook w:val="04A0" w:firstRow="1" w:lastRow="0" w:firstColumn="1" w:lastColumn="0" w:noHBand="0" w:noVBand="1"/>
       </w:tblPr>
       <w:tblGrid>
-        <w:gridCol w:w="3092"/>
-        <w:gridCol w:w="8106"/>
+        <w:gridCol w:w="3091"/>
+        <w:gridCol w:w="8107"/>
       </w:tblGrid>
       <w:tr>
         <w:trPr>
-          <w:trHeight w:val="649"/>
+          <w:trHeight w:val="724"/>
         </w:trPr>
         <w:tc>
           <w:tcPr>
-            <w:tcW w:w="3092" w:type="dxa"/>
+            <w:tcW w:w="3091" w:type="dxa"/>
           </w:tcPr>
           <w:p>
             <w:pPr>
@@ -508,7 +502,7 @@
         </w:tc>
         <w:tc>
           <w:tcPr>
-            <w:tcW w:w="8106" w:type="dxa"/>
+            <w:tcW w:w="8107" w:type="dxa"/>
           </w:tcPr>
           <w:p>
             <w:pPr>
@@ -543,29 +537,48 @@
               <w:rPr>
                 <w:szCs w:val="20"/>
               </w:rPr>
+              <w:t xml:space="preserve"> Lahore</w:t>
+            </w:r>
+            <w:r>
+              <w:rPr>
+                <w:szCs w:val="20"/>
+                <w:lang w:val="en-US"/>
+              </w:rPr>
               <w:t xml:space="preserve"> </w:t>
             </w:r>
-            <w:proofErr w:type="gramStart"/>
             <w:r>
               <w:rPr>
                 <w:szCs w:val="20"/>
-              </w:rPr>
-              <w:t>Lahore</w:t>
+                <w:lang w:val="en-US"/>
+              </w:rPr>
+              <w:t xml:space="preserve">          </w:t>
             </w:r>
             <w:r>
               <w:rPr>
+                <w:b/>
+                <w:bCs/>
                 <w:szCs w:val="20"/>
                 <w:lang w:val="en-US"/>
               </w:rPr>
-              <w:t xml:space="preserve"> :</w:t>
+              <w:t>CGPA</w:t>
             </w:r>
-            <w:proofErr w:type="gramEnd"/>
             <w:r>
               <w:rPr>
+                <w:b/>
+                <w:bCs/>
                 <w:szCs w:val="20"/>
                 <w:lang w:val="en-US"/>
               </w:rPr>
-              <w:t xml:space="preserve"> CGPA – 3.18</w:t>
+              <w:t>:</w:t>
+            </w:r>
+            <w:r>
+              <w:rPr>
+                <w:b/>
+                <w:bCs/>
+                <w:szCs w:val="20"/>
+                <w:lang w:val="en-US"/>
+              </w:rPr>
+              <w:t xml:space="preserve"> 3.18</w:t>
             </w:r>
           </w:p>
           <w:p>
@@ -723,11 +736,11 @@
       </w:tr>
       <w:tr>
         <w:trPr>
-          <w:trHeight w:val="512"/>
+          <w:trHeight w:val="571"/>
         </w:trPr>
         <w:tc>
           <w:tcPr>
-            <w:tcW w:w="3092" w:type="dxa"/>
+            <w:tcW w:w="3091" w:type="dxa"/>
           </w:tcPr>
           <w:p>
             <w:pPr>
@@ -746,7 +759,7 @@
         </w:tc>
         <w:tc>
           <w:tcPr>
-            <w:tcW w:w="8106" w:type="dxa"/>
+            <w:tcW w:w="8107" w:type="dxa"/>
           </w:tcPr>
           <w:p>
             <w:pPr>
@@ -838,11 +851,11 @@
       </w:tr>
       <w:tr>
         <w:trPr>
-          <w:trHeight w:val="789"/>
+          <w:trHeight w:val="881"/>
         </w:trPr>
         <w:tc>
           <w:tcPr>
-            <w:tcW w:w="3092" w:type="dxa"/>
+            <w:tcW w:w="3091" w:type="dxa"/>
           </w:tcPr>
           <w:p>
             <w:pPr>
@@ -862,7 +875,7 @@
         </w:tc>
         <w:tc>
           <w:tcPr>
-            <w:tcW w:w="8106" w:type="dxa"/>
+            <w:tcW w:w="8107" w:type="dxa"/>
           </w:tcPr>
           <w:p>
             <w:pPr>
@@ -981,15 +994,15 @@
         <w:spacing w:before="240" w:after="240" w:line="276" w:lineRule="auto"/>
         <w:rPr>
           <w:color w:val="A95B00"/>
-          <w:sz w:val="18"/>
-          <w:szCs w:val="22"/>
+          <w:sz w:val="14"/>
+          <w:szCs w:val="18"/>
         </w:rPr>
       </w:pPr>
       <w:r>
         <w:rPr>
           <w:color w:val="A95B00"/>
-          <w:sz w:val="34"/>
-          <w:szCs w:val="34"/>
+          <w:sz w:val="30"/>
+          <w:szCs w:val="30"/>
         </w:rPr>
         <w:t>Projects</w:t>
       </w:r>
@@ -1077,7 +1090,7 @@
           <w:sz w:val="16"/>
           <w:szCs w:val="16"/>
         </w:rPr>
-        <w:t xml:space="preserve"> snapshot, export</w:t>
+        <w:t xml:space="preserve"> snapshot,</w:t>
       </w:r>
       <w:r>
         <w:rPr>
@@ -1087,7 +1100,7 @@
           <w:szCs w:val="16"/>
           <w:lang w:val="en-US"/>
         </w:rPr>
-        <w:t xml:space="preserve"> the</w:t>
+        <w:t xml:space="preserve"> highlight words,</w:t>
       </w:r>
       <w:r>
         <w:rPr>
@@ -1096,9 +1109,28 @@
           <w:sz w:val="16"/>
           <w:szCs w:val="16"/>
         </w:rPr>
+        <w:t xml:space="preserve"> export</w:t>
+      </w:r>
+      <w:r>
+        <w:rPr>
+          <w:b w:val="0"/>
+          <w:bCs/>
+          <w:sz w:val="16"/>
+          <w:szCs w:val="16"/>
+          <w:lang w:val="en-US"/>
+        </w:rPr>
         <w:t xml:space="preserve"> </w:t>
       </w:r>
-      <w:proofErr w:type="gramStart"/>
+      <w:r>
+        <w:rPr>
+          <w:b w:val="0"/>
+          <w:bCs/>
+          <w:sz w:val="16"/>
+          <w:szCs w:val="16"/>
+          <w:lang w:val="en-US"/>
+        </w:rPr>
+        <w:t xml:space="preserve">textual </w:t>
+      </w:r>
       <w:r>
         <w:rPr>
           <w:b w:val="0"/>
@@ -1108,7 +1140,6 @@
         </w:rPr>
         <w:t>transcript</w:t>
       </w:r>
-      <w:proofErr w:type="gramEnd"/>
     </w:p>
     <w:p>
       <w:pPr>
@@ -1543,19 +1574,8 @@
           <w:sz w:val="16"/>
           <w:szCs w:val="16"/>
         </w:rPr>
-        <w:t xml:space="preserve">Swing toolkit, Load/Create/Save text </w:t>
+        <w:t>Swing toolkit, Load/Create/Save text files</w:t>
       </w:r>
-      <w:proofErr w:type="gramStart"/>
-      <w:r>
-        <w:rPr>
-          <w:b w:val="0"/>
-          <w:bCs/>
-          <w:sz w:val="16"/>
-          <w:szCs w:val="16"/>
-        </w:rPr>
-        <w:t>files</w:t>
-      </w:r>
-      <w:proofErr w:type="gramEnd"/>
     </w:p>
     <w:p>
       <w:pPr>
@@ -1574,15 +1594,15 @@
         <w:spacing w:before="240" w:after="240" w:line="276" w:lineRule="auto"/>
         <w:rPr>
           <w:color w:val="A95B00"/>
-          <w:sz w:val="18"/>
-          <w:szCs w:val="22"/>
+          <w:sz w:val="14"/>
+          <w:szCs w:val="18"/>
         </w:rPr>
       </w:pPr>
       <w:r>
         <w:rPr>
           <w:color w:val="A95B00"/>
-          <w:sz w:val="34"/>
-          <w:szCs w:val="34"/>
+          <w:sz w:val="30"/>
+          <w:szCs w:val="30"/>
         </w:rPr>
         <w:t>References</w:t>
       </w:r>

</xml_diff>